<commit_message>
Output added in document
</commit_message>
<xml_diff>
--- a/Group6.docx
+++ b/Group6.docx
@@ -24,15 +24,13 @@
     <w:p>
       <w:pPr>
         <w:pStyle w:val="Default"/>
-        <w:bidi w:val="0"/>
         <w:spacing w:before="0" w:line="240" w:lineRule="auto"/>
-        <w:ind w:left="0" w:right="0" w:firstLine="0"/>
         <w:jc w:val="right"/>
         <w:rPr>
           <w:rFonts w:ascii="Times Roman" w:cs="Times Roman" w:hAnsi="Times Roman" w:eastAsia="Times Roman"/>
           <w:outline w:val="0"/>
           <w:color w:val="000000"/>
-          <w:rtl w:val="0"/>
+          <w:u w:color="000000"/>
           <w14:textFill>
             <w14:solidFill>
               <w14:srgbClr w14:val="000000"/>
@@ -45,6 +43,7 @@
           <w:rFonts w:ascii="Times Roman" w:hAnsi="Times Roman"/>
           <w:outline w:val="0"/>
           <w:color w:val="000000"/>
+          <w:u w:color="000000"/>
           <w:rtl w:val="0"/>
           <w:lang w:val="de-DE"/>
           <w14:textFill>
@@ -59,15 +58,13 @@
     <w:p>
       <w:pPr>
         <w:pStyle w:val="Default"/>
-        <w:bidi w:val="0"/>
         <w:spacing w:before="0" w:after="240" w:line="240" w:lineRule="auto"/>
-        <w:ind w:left="0" w:right="0" w:firstLine="0"/>
         <w:jc w:val="right"/>
         <w:rPr>
           <w:rFonts w:ascii="Times Roman" w:cs="Times Roman" w:hAnsi="Times Roman" w:eastAsia="Times Roman"/>
           <w:outline w:val="0"/>
           <w:color w:val="000000"/>
-          <w:rtl w:val="0"/>
+          <w:u w:color="000000"/>
           <w14:textFill>
             <w14:solidFill>
               <w14:srgbClr w14:val="000000"/>
@@ -80,7 +77,9 @@
           <w:rFonts w:ascii="Times Roman" w:hAnsi="Times Roman"/>
           <w:outline w:val="0"/>
           <w:color w:val="000000"/>
-          <w:rtl w:val="0"/>
+          <w:u w:color="000000"/>
+          <w:rtl w:val="0"/>
+          <w:lang w:val="de-DE"/>
           <w14:textFill>
             <w14:solidFill>
               <w14:srgbClr w14:val="000000"/>
@@ -93,24 +92,24 @@
     <w:p>
       <w:pPr>
         <w:pStyle w:val="Heading 2"/>
-        <w:bidi w:val="0"/>
-      </w:pPr>
-      <w:r>
-        <w:rPr>
-          <w:rtl w:val="0"/>
+      </w:pPr>
+      <w:r>
+        <w:rPr>
+          <w:rStyle w:val="None A"/>
+          <w:rtl w:val="0"/>
+          <w:lang w:val="fr-FR"/>
         </w:rPr>
         <w:t>1. Introduction:</w:t>
       </w:r>
     </w:p>
     <w:p>
       <w:pPr>
-        <w:pStyle w:val="Body"/>
-        <w:bidi w:val="0"/>
-      </w:pPr>
-    </w:p>
-    <w:p>
-      <w:pPr>
-        <w:pStyle w:val="Body"/>
+        <w:pStyle w:val="Body A"/>
+      </w:pPr>
+    </w:p>
+    <w:p>
+      <w:pPr>
+        <w:pStyle w:val="Body A"/>
         <w:rPr>
           <w:sz w:val="20"/>
           <w:szCs w:val="20"/>
@@ -128,72 +127,46 @@
     </w:p>
     <w:p>
       <w:pPr>
-        <w:pStyle w:val="Body"/>
-        <w:bidi w:val="0"/>
+        <w:pStyle w:val="Body A"/>
       </w:pPr>
     </w:p>
     <w:p>
       <w:pPr>
         <w:pStyle w:val="Heading 2"/>
-        <w:bidi w:val="0"/>
-      </w:pPr>
-      <w:r>
-        <w:rPr>
-          <w:rtl w:val="0"/>
+        <w:rPr>
           <w:lang w:val="pt-PT"/>
         </w:rPr>
+      </w:pPr>
+      <w:r>
+        <w:rPr>
+          <w:rtl w:val="0"/>
+          <w:lang w:val="pt-PT"/>
+        </w:rPr>
         <w:t>2. Prerequisites:</w:t>
       </w:r>
     </w:p>
     <w:p>
       <w:pPr>
-        <w:pStyle w:val="Body"/>
-        <w:bidi w:val="0"/>
-      </w:pPr>
-    </w:p>
-    <w:p>
-      <w:pPr>
-        <w:pStyle w:val="Body"/>
-        <w:rPr>
-          <w:sz w:val="20"/>
-          <w:szCs w:val="20"/>
-        </w:rPr>
-      </w:pPr>
-      <w:r>
-        <w:rPr>
-          <w:sz w:val="20"/>
-          <w:szCs w:val="20"/>
-          <w:rtl w:val="0"/>
-          <w:lang w:val="en-US"/>
-        </w:rPr>
-        <w:t xml:space="preserve">Python </w:t>
-      </w:r>
-      <w:r>
-        <w:rPr>
-          <w:sz w:val="20"/>
-          <w:szCs w:val="20"/>
-          <w:rtl w:val="0"/>
-          <w:lang w:val="en-US"/>
-        </w:rPr>
-        <w:t xml:space="preserve">should be </w:t>
-      </w:r>
-      <w:r>
-        <w:rPr>
-          <w:sz w:val="20"/>
-          <w:szCs w:val="20"/>
-          <w:rtl w:val="0"/>
-          <w:lang w:val="en-US"/>
-        </w:rPr>
-        <w:t>installed on your system</w:t>
-      </w:r>
-      <w:r>
-        <w:rPr>
-          <w:sz w:val="20"/>
-          <w:szCs w:val="20"/>
-          <w:rtl w:val="0"/>
-          <w:lang w:val="en-US"/>
-        </w:rPr>
-        <w:t xml:space="preserve"> or install from </w:t>
+        <w:pStyle w:val="Body A"/>
+      </w:pPr>
+    </w:p>
+    <w:p>
+      <w:pPr>
+        <w:pStyle w:val="Body A"/>
+        <w:rPr>
+          <w:rStyle w:val="None"/>
+          <w:sz w:val="20"/>
+          <w:szCs w:val="20"/>
+        </w:rPr>
+      </w:pPr>
+      <w:r>
+        <w:rPr>
+          <w:sz w:val="20"/>
+          <w:szCs w:val="20"/>
+          <w:rtl w:val="0"/>
+          <w:lang w:val="en-US"/>
+        </w:rPr>
+        <w:t xml:space="preserve">Python should be installed on your system or install from </w:t>
       </w:r>
       <w:r>
         <w:rPr>
@@ -207,46 +180,35 @@
       <w:r>
         <w:rPr>
           <w:rStyle w:val="Hyperlink.0"/>
-          <w:sz w:val="20"/>
-          <w:szCs w:val="20"/>
         </w:rPr>
         <w:fldChar w:fldCharType="begin" w:fldLock="0"/>
       </w:r>
       <w:r>
         <w:rPr>
           <w:rStyle w:val="Hyperlink.0"/>
-          <w:sz w:val="20"/>
-          <w:szCs w:val="20"/>
         </w:rPr>
         <w:instrText xml:space="preserve"> HYPERLINK "https://www.python.org/downloads/"</w:instrText>
       </w:r>
       <w:r>
         <w:rPr>
           <w:rStyle w:val="Hyperlink.0"/>
-          <w:sz w:val="20"/>
-          <w:szCs w:val="20"/>
         </w:rPr>
         <w:fldChar w:fldCharType="separate" w:fldLock="0"/>
       </w:r>
       <w:r>
         <w:rPr>
           <w:rStyle w:val="Hyperlink.0"/>
-          <w:sz w:val="20"/>
-          <w:szCs w:val="20"/>
-          <w:rtl w:val="0"/>
-          <w:lang w:val="en-US"/>
+          <w:rtl w:val="0"/>
         </w:rPr>
         <w:t>https://www.python.org/downloads/</w:t>
       </w:r>
       <w:r>
-        <w:rPr>
-          <w:sz w:val="20"/>
-          <w:szCs w:val="20"/>
-        </w:rPr>
+        <w:rPr/>
         <w:fldChar w:fldCharType="end" w:fldLock="0"/>
       </w:r>
       <w:r>
         <w:rPr>
+          <w:rStyle w:val="None"/>
           <w:sz w:val="20"/>
           <w:szCs w:val="20"/>
           <w:rtl w:val="0"/>
@@ -257,42 +219,48 @@
     </w:p>
     <w:p>
       <w:pPr>
-        <w:pStyle w:val="Body"/>
-        <w:rPr>
-          <w:sz w:val="20"/>
-          <w:szCs w:val="20"/>
-        </w:rPr>
-      </w:pPr>
-      <w:r>
-        <w:rPr>
-          <w:sz w:val="20"/>
-          <w:szCs w:val="20"/>
-          <w:rtl w:val="0"/>
-          <w:lang w:val="en-US"/>
-        </w:rPr>
-        <w:t>Installation of required libraries:</w:t>
-      </w:r>
-      <w:r>
-        <w:rPr>
-          <w:sz w:val="20"/>
-          <w:szCs w:val="20"/>
-          <w:rtl w:val="0"/>
-          <w:lang w:val="en-US"/>
-        </w:rPr>
-        <w:t xml:space="preserve"> “</w:t>
-      </w:r>
-      <w:r>
-        <w:rPr>
+        <w:pStyle w:val="Body A"/>
+        <w:rPr>
+          <w:rStyle w:val="None"/>
+          <w:sz w:val="20"/>
+          <w:szCs w:val="20"/>
+        </w:rPr>
+      </w:pPr>
+      <w:r>
+        <w:rPr>
+          <w:rStyle w:val="None"/>
+          <w:sz w:val="20"/>
+          <w:szCs w:val="20"/>
+          <w:rtl w:val="0"/>
+          <w:lang w:val="en-US"/>
+        </w:rPr>
+        <w:t xml:space="preserve">Installation of required libraries: </w:t>
+      </w:r>
+      <w:r>
+        <w:rPr>
+          <w:rStyle w:val="None"/>
+          <w:sz w:val="20"/>
+          <w:szCs w:val="20"/>
+          <w:rtl w:val="0"/>
+          <w:lang w:val="en-US"/>
+        </w:rPr>
+        <w:t>“</w:t>
+      </w:r>
+      <w:r>
+        <w:rPr>
+          <w:rStyle w:val="None"/>
           <w:b w:val="1"/>
           <w:bCs w:val="1"/>
           <w:sz w:val="20"/>
           <w:szCs w:val="20"/>
           <w:rtl w:val="0"/>
+          <w:lang w:val="en-US"/>
         </w:rPr>
         <w:t>pycryptodome</w:t>
       </w:r>
       <w:r>
         <w:rPr>
+          <w:rStyle w:val="None"/>
           <w:sz w:val="20"/>
           <w:szCs w:val="20"/>
           <w:rtl w:val="0"/>
@@ -302,6 +270,7 @@
       </w:r>
       <w:r>
         <w:rPr>
+          <w:rStyle w:val="None"/>
           <w:sz w:val="20"/>
           <w:szCs w:val="20"/>
           <w:rtl w:val="0"/>
@@ -311,6 +280,7 @@
       </w:r>
       <w:r>
         <w:rPr>
+          <w:rStyle w:val="None"/>
           <w:sz w:val="20"/>
           <w:szCs w:val="20"/>
           <w:rtl w:val="0"/>
@@ -320,6 +290,7 @@
       </w:r>
       <w:r>
         <w:rPr>
+          <w:rStyle w:val="None"/>
           <w:b w:val="1"/>
           <w:bCs w:val="1"/>
           <w:sz w:val="20"/>
@@ -331,6 +302,7 @@
       </w:r>
       <w:r>
         <w:rPr>
+          <w:rStyle w:val="None"/>
           <w:sz w:val="20"/>
           <w:szCs w:val="20"/>
           <w:rtl w:val="0"/>
@@ -341,39 +313,43 @@
     </w:p>
     <w:p>
       <w:pPr>
-        <w:pStyle w:val="Body"/>
-        <w:bidi w:val="0"/>
+        <w:pStyle w:val="Body A"/>
       </w:pPr>
     </w:p>
     <w:p>
       <w:pPr>
         <w:pStyle w:val="Heading 2"/>
-        <w:bidi w:val="0"/>
-      </w:pPr>
-      <w:r>
-        <w:rPr>
-          <w:rtl w:val="0"/>
+        <w:rPr>
+          <w:rStyle w:val="None"/>
           <w:lang w:val="it-IT"/>
         </w:rPr>
+      </w:pPr>
+      <w:r>
+        <w:rPr>
+          <w:rStyle w:val="None"/>
+          <w:rtl w:val="0"/>
+          <w:lang w:val="it-IT"/>
+        </w:rPr>
         <w:t>3. Setup:</w:t>
       </w:r>
     </w:p>
     <w:p>
       <w:pPr>
-        <w:pStyle w:val="Body"/>
-        <w:bidi w:val="0"/>
-      </w:pPr>
-    </w:p>
-    <w:p>
-      <w:pPr>
-        <w:pStyle w:val="Body"/>
-        <w:rPr>
-          <w:sz w:val="20"/>
-          <w:szCs w:val="20"/>
-        </w:rPr>
-      </w:pPr>
-      <w:r>
-        <w:rPr>
+        <w:pStyle w:val="Body A"/>
+      </w:pPr>
+    </w:p>
+    <w:p>
+      <w:pPr>
+        <w:pStyle w:val="Body A"/>
+        <w:rPr>
+          <w:rStyle w:val="None"/>
+          <w:sz w:val="20"/>
+          <w:szCs w:val="20"/>
+        </w:rPr>
+      </w:pPr>
+      <w:r>
+        <w:rPr>
+          <w:rStyle w:val="None"/>
           <w:sz w:val="20"/>
           <w:szCs w:val="20"/>
           <w:rtl w:val="0"/>
@@ -383,6 +359,7 @@
       </w:r>
       <w:r>
         <w:rPr>
+          <w:rStyle w:val="None"/>
           <w:b w:val="1"/>
           <w:bCs w:val="1"/>
           <w:sz w:val="20"/>
@@ -394,6 +371,7 @@
       </w:r>
       <w:r>
         <w:rPr>
+          <w:rStyle w:val="None"/>
           <w:sz w:val="20"/>
           <w:szCs w:val="20"/>
           <w:rtl w:val="0"/>
@@ -404,20 +382,21 @@
     </w:p>
     <w:p>
       <w:pPr>
-        <w:pStyle w:val="Body"/>
-        <w:rPr>
-          <w:sz w:val="20"/>
-          <w:szCs w:val="20"/>
-        </w:rPr>
-      </w:pPr>
-    </w:p>
-    <w:p>
-      <w:pPr>
-        <w:pStyle w:val="Body"/>
-        <w:bidi w:val="0"/>
-      </w:pPr>
-      <w:r>
-        <w:rPr>
+        <w:pStyle w:val="Body A"/>
+        <w:rPr>
+          <w:rStyle w:val="None A"/>
+          <w:sz w:val="20"/>
+          <w:szCs w:val="20"/>
+        </w:rPr>
+      </w:pPr>
+    </w:p>
+    <w:p>
+      <w:pPr>
+        <w:pStyle w:val="Body A"/>
+      </w:pPr>
+      <w:r>
+        <w:rPr>
+          <w:rStyle w:val="None"/>
           <w:sz w:val="20"/>
           <w:szCs w:val="20"/>
           <w:rtl w:val="0"/>
@@ -427,6 +406,7 @@
       </w:r>
       <w:r>
         <w:rPr>
+          <w:rStyle w:val="None"/>
           <w:sz w:val="20"/>
           <w:szCs w:val="20"/>
           <w:rtl w:val="0"/>
@@ -436,6 +416,7 @@
       </w:r>
       <w:r>
         <w:rPr>
+          <w:rStyle w:val="None"/>
           <w:b w:val="1"/>
           <w:bCs w:val="1"/>
           <w:sz w:val="20"/>
@@ -447,6 +428,7 @@
       </w:r>
       <w:r>
         <w:rPr>
+          <w:rStyle w:val="None"/>
           <w:sz w:val="20"/>
           <w:szCs w:val="20"/>
           <w:rtl w:val="0"/>
@@ -456,6 +438,7 @@
       </w:r>
       <w:r>
         <w:rPr>
+          <w:rStyle w:val="None"/>
           <w:sz w:val="20"/>
           <w:szCs w:val="20"/>
           <w:rtl w:val="0"/>
@@ -466,17 +449,20 @@
     </w:p>
     <w:p>
       <w:pPr>
-        <w:pStyle w:val="Body"/>
-        <w:bidi w:val="0"/>
+        <w:pStyle w:val="Body A"/>
       </w:pPr>
     </w:p>
     <w:p>
       <w:pPr>
         <w:pStyle w:val="Heading 2"/>
-        <w:bidi w:val="0"/>
-      </w:pPr>
-      <w:r>
-        <w:rPr>
+        <w:rPr>
+          <w:rStyle w:val="None"/>
+          <w:lang w:val="en-US"/>
+        </w:rPr>
+      </w:pPr>
+      <w:r>
+        <w:rPr>
+          <w:rStyle w:val="None"/>
           <w:rtl w:val="0"/>
           <w:lang w:val="en-US"/>
         </w:rPr>
@@ -485,20 +471,21 @@
     </w:p>
     <w:p>
       <w:pPr>
-        <w:pStyle w:val="Body"/>
-        <w:bidi w:val="0"/>
-      </w:pPr>
-    </w:p>
-    <w:p>
-      <w:pPr>
-        <w:pStyle w:val="Body"/>
-        <w:rPr>
-          <w:sz w:val="20"/>
-          <w:szCs w:val="20"/>
-        </w:rPr>
-      </w:pPr>
-      <w:r>
-        <w:rPr>
+        <w:pStyle w:val="Body A"/>
+      </w:pPr>
+    </w:p>
+    <w:p>
+      <w:pPr>
+        <w:pStyle w:val="Body A"/>
+        <w:rPr>
+          <w:rStyle w:val="None"/>
+          <w:sz w:val="20"/>
+          <w:szCs w:val="20"/>
+        </w:rPr>
+      </w:pPr>
+      <w:r>
+        <w:rPr>
+          <w:rStyle w:val="None"/>
           <w:sz w:val="20"/>
           <w:szCs w:val="20"/>
           <w:rtl w:val="0"/>
@@ -509,14 +496,16 @@
     </w:p>
     <w:p>
       <w:pPr>
-        <w:pStyle w:val="Body"/>
-        <w:rPr>
-          <w:sz w:val="20"/>
-          <w:szCs w:val="20"/>
-        </w:rPr>
-      </w:pPr>
-      <w:r>
-        <w:rPr>
+        <w:pStyle w:val="Body A"/>
+        <w:rPr>
+          <w:rStyle w:val="None"/>
+          <w:sz w:val="20"/>
+          <w:szCs w:val="20"/>
+        </w:rPr>
+      </w:pPr>
+      <w:r>
+        <w:rPr>
+          <w:rStyle w:val="None"/>
           <w:sz w:val="20"/>
           <w:szCs w:val="20"/>
           <w:rtl w:val="0"/>
@@ -526,6 +515,7 @@
       </w:r>
       <w:r>
         <w:rPr>
+          <w:rStyle w:val="None"/>
           <w:b w:val="1"/>
           <w:bCs w:val="1"/>
           <w:sz w:val="20"/>
@@ -533,57 +523,53 @@
           <w:rtl w:val="0"/>
           <w:lang w:val="en-US"/>
         </w:rPr>
-        <w:t>main</w:t>
-      </w:r>
-      <w:r>
-        <w:rPr>
+        <w:t>main.py</w:t>
+      </w:r>
+      <w:r>
+        <w:rPr>
+          <w:rStyle w:val="None"/>
+          <w:sz w:val="20"/>
+          <w:szCs w:val="20"/>
+          <w:rtl w:val="0"/>
+          <w:lang w:val="en-US"/>
+        </w:rPr>
+        <w:t>).</w:t>
+      </w:r>
+    </w:p>
+    <w:p>
+      <w:pPr>
+        <w:pStyle w:val="Body A"/>
+        <w:rPr>
+          <w:rStyle w:val="None"/>
+          <w:sz w:val="20"/>
+          <w:szCs w:val="20"/>
+        </w:rPr>
+      </w:pPr>
+      <w:r>
+        <w:rPr>
+          <w:rStyle w:val="None"/>
+          <w:sz w:val="20"/>
+          <w:szCs w:val="20"/>
+          <w:rtl w:val="0"/>
+          <w:lang w:val="en-US"/>
+        </w:rPr>
+        <w:t xml:space="preserve">3. Run the script using the following command:  </w:t>
+      </w:r>
+      <w:r>
+        <w:rPr>
+          <w:rStyle w:val="None"/>
           <w:b w:val="1"/>
           <w:bCs w:val="1"/>
           <w:sz w:val="20"/>
           <w:szCs w:val="20"/>
           <w:rtl w:val="0"/>
-        </w:rPr>
-        <w:t>.py</w:t>
-      </w:r>
-      <w:r>
-        <w:rPr>
-          <w:sz w:val="20"/>
-          <w:szCs w:val="20"/>
-          <w:rtl w:val="0"/>
-        </w:rPr>
-        <w:t>).</w:t>
-      </w:r>
-    </w:p>
-    <w:p>
-      <w:pPr>
-        <w:pStyle w:val="Body"/>
-        <w:rPr>
-          <w:sz w:val="20"/>
-          <w:szCs w:val="20"/>
-        </w:rPr>
-      </w:pPr>
-      <w:r>
-        <w:rPr>
-          <w:sz w:val="20"/>
-          <w:szCs w:val="20"/>
-          <w:rtl w:val="0"/>
-          <w:lang w:val="en-US"/>
-        </w:rPr>
-        <w:t xml:space="preserve">3. Run the script using the following command:  </w:t>
-      </w:r>
-      <w:r>
-        <w:rPr>
-          <w:b w:val="1"/>
-          <w:bCs w:val="1"/>
-          <w:sz w:val="20"/>
-          <w:szCs w:val="20"/>
-          <w:rtl w:val="0"/>
           <w:lang w:val="en-US"/>
         </w:rPr>
         <w:t>python3 main.py</w:t>
       </w:r>
       <w:r>
         <w:rPr>
+          <w:rStyle w:val="None"/>
           <w:sz w:val="20"/>
           <w:szCs w:val="20"/>
           <w:rtl w:val="0"/>
@@ -594,17 +580,20 @@
     </w:p>
     <w:p>
       <w:pPr>
-        <w:pStyle w:val="Body"/>
-        <w:bidi w:val="0"/>
+        <w:pStyle w:val="Body A"/>
       </w:pPr>
     </w:p>
     <w:p>
       <w:pPr>
         <w:pStyle w:val="Heading 2"/>
-        <w:bidi w:val="0"/>
-      </w:pPr>
-      <w:r>
-        <w:rPr>
+        <w:rPr>
+          <w:rStyle w:val="None"/>
+          <w:lang w:val="en-US"/>
+        </w:rPr>
+      </w:pPr>
+      <w:r>
+        <w:rPr>
+          <w:rStyle w:val="None"/>
           <w:rtl w:val="0"/>
           <w:lang w:val="en-US"/>
         </w:rPr>
@@ -613,25 +602,29 @@
     </w:p>
     <w:p>
       <w:pPr>
-        <w:pStyle w:val="Body"/>
-        <w:bidi w:val="0"/>
-      </w:pPr>
-    </w:p>
-    <w:p>
-      <w:pPr>
-        <w:pStyle w:val="Body"/>
+        <w:pStyle w:val="Body A"/>
+      </w:pPr>
+    </w:p>
+    <w:p>
+      <w:pPr>
+        <w:pStyle w:val="Body A"/>
         <w:numPr>
           <w:ilvl w:val="0"/>
           <w:numId w:val="2"/>
         </w:numPr>
-        <w:rPr>
-          <w:sz w:val="20"/>
-          <w:szCs w:val="20"/>
-          <w:lang w:val="en-US"/>
-        </w:rPr>
-      </w:pPr>
-      <w:r>
-        <w:rPr>
+        <w:bidi w:val="0"/>
+        <w:ind w:right="0"/>
+        <w:jc w:val="left"/>
+        <w:rPr>
+          <w:sz w:val="20"/>
+          <w:szCs w:val="20"/>
+          <w:rtl w:val="0"/>
+          <w:lang w:val="en-US"/>
+        </w:rPr>
+      </w:pPr>
+      <w:r>
+        <w:rPr>
+          <w:rStyle w:val="None A"/>
           <w:sz w:val="20"/>
           <w:szCs w:val="20"/>
           <w:rtl w:val="0"/>
@@ -642,19 +635,24 @@
     </w:p>
     <w:p>
       <w:pPr>
-        <w:pStyle w:val="Body"/>
+        <w:pStyle w:val="Body A"/>
         <w:numPr>
           <w:ilvl w:val="0"/>
           <w:numId w:val="2"/>
         </w:numPr>
-        <w:rPr>
-          <w:sz w:val="20"/>
-          <w:szCs w:val="20"/>
-          <w:lang w:val="en-US"/>
-        </w:rPr>
-      </w:pPr>
-      <w:r>
-        <w:rPr>
+        <w:bidi w:val="0"/>
+        <w:ind w:right="0"/>
+        <w:jc w:val="left"/>
+        <w:rPr>
+          <w:sz w:val="20"/>
+          <w:szCs w:val="20"/>
+          <w:rtl w:val="0"/>
+          <w:lang w:val="en-US"/>
+        </w:rPr>
+      </w:pPr>
+      <w:r>
+        <w:rPr>
+          <w:rStyle w:val="None A"/>
           <w:sz w:val="20"/>
           <w:szCs w:val="20"/>
           <w:rtl w:val="0"/>
@@ -665,19 +663,24 @@
     </w:p>
     <w:p>
       <w:pPr>
-        <w:pStyle w:val="Body"/>
+        <w:pStyle w:val="Body A"/>
         <w:numPr>
           <w:ilvl w:val="0"/>
           <w:numId w:val="2"/>
         </w:numPr>
-        <w:rPr>
-          <w:sz w:val="20"/>
-          <w:szCs w:val="20"/>
-          <w:lang w:val="en-US"/>
-        </w:rPr>
-      </w:pPr>
-      <w:r>
-        <w:rPr>
+        <w:bidi w:val="0"/>
+        <w:ind w:right="0"/>
+        <w:jc w:val="left"/>
+        <w:rPr>
+          <w:sz w:val="20"/>
+          <w:szCs w:val="20"/>
+          <w:rtl w:val="0"/>
+          <w:lang w:val="en-US"/>
+        </w:rPr>
+      </w:pPr>
+      <w:r>
+        <w:rPr>
+          <w:rStyle w:val="None A"/>
           <w:sz w:val="20"/>
           <w:szCs w:val="20"/>
           <w:rtl w:val="0"/>
@@ -688,19 +691,24 @@
     </w:p>
     <w:p>
       <w:pPr>
-        <w:pStyle w:val="Body"/>
+        <w:pStyle w:val="Body A"/>
         <w:numPr>
           <w:ilvl w:val="0"/>
           <w:numId w:val="2"/>
         </w:numPr>
-        <w:rPr>
-          <w:sz w:val="20"/>
-          <w:szCs w:val="20"/>
-          <w:lang w:val="en-US"/>
-        </w:rPr>
-      </w:pPr>
-      <w:r>
-        <w:rPr>
+        <w:bidi w:val="0"/>
+        <w:ind w:right="0"/>
+        <w:jc w:val="left"/>
+        <w:rPr>
+          <w:sz w:val="20"/>
+          <w:szCs w:val="20"/>
+          <w:rtl w:val="0"/>
+          <w:lang w:val="en-US"/>
+        </w:rPr>
+      </w:pPr>
+      <w:r>
+        <w:rPr>
+          <w:rStyle w:val="None A"/>
           <w:sz w:val="20"/>
           <w:szCs w:val="20"/>
           <w:rtl w:val="0"/>
@@ -711,19 +719,24 @@
     </w:p>
     <w:p>
       <w:pPr>
-        <w:pStyle w:val="Body"/>
+        <w:pStyle w:val="Body A"/>
         <w:numPr>
           <w:ilvl w:val="0"/>
           <w:numId w:val="2"/>
         </w:numPr>
-        <w:rPr>
-          <w:sz w:val="20"/>
-          <w:szCs w:val="20"/>
-          <w:lang w:val="en-US"/>
-        </w:rPr>
-      </w:pPr>
-      <w:r>
-        <w:rPr>
+        <w:bidi w:val="0"/>
+        <w:ind w:right="0"/>
+        <w:jc w:val="left"/>
+        <w:rPr>
+          <w:sz w:val="20"/>
+          <w:szCs w:val="20"/>
+          <w:rtl w:val="0"/>
+          <w:lang w:val="en-US"/>
+        </w:rPr>
+      </w:pPr>
+      <w:r>
+        <w:rPr>
+          <w:rStyle w:val="None A"/>
           <w:sz w:val="20"/>
           <w:szCs w:val="20"/>
           <w:rtl w:val="0"/>
@@ -732,9 +745,87 @@
         <w:t>The encrypted private key is decrypted using the same key, and the decrypted private key is printed to the console.</w:t>
       </w:r>
     </w:p>
+    <w:p>
+      <w:pPr>
+        <w:pStyle w:val="Body A"/>
+        <w:rPr>
+          <w:rStyle w:val="None A"/>
+        </w:rPr>
+      </w:pPr>
+    </w:p>
+    <w:p>
+      <w:pPr>
+        <w:pStyle w:val="Body A"/>
+      </w:pPr>
+      <w:r>
+        <w:rPr>
+          <w:rStyle w:val="None"/>
+          <w:sz w:val="20"/>
+          <w:szCs w:val="20"/>
+        </w:rPr>
+        <w:drawing xmlns:a="http://schemas.openxmlformats.org/drawingml/2006/main">
+          <wp:anchor distT="152400" distB="152400" distL="152400" distR="152400" simplePos="0" relativeHeight="251659264" behindDoc="0" locked="0" layoutInCell="1" allowOverlap="1">
+            <wp:simplePos x="0" y="0"/>
+            <wp:positionH relativeFrom="page">
+              <wp:posOffset>908050</wp:posOffset>
+            </wp:positionH>
+            <wp:positionV relativeFrom="line">
+              <wp:posOffset>149221</wp:posOffset>
+            </wp:positionV>
+            <wp:extent cx="5943600" cy="732534"/>
+            <wp:effectExtent l="0" t="0" r="0" b="0"/>
+            <wp:wrapThrough wrapText="bothSides" distL="152400" distR="152400">
+              <wp:wrapPolygon edited="1">
+                <wp:start x="0" y="0"/>
+                <wp:lineTo x="21600" y="0"/>
+                <wp:lineTo x="21600" y="21736"/>
+                <wp:lineTo x="0" y="21736"/>
+                <wp:lineTo x="0" y="0"/>
+              </wp:wrapPolygon>
+            </wp:wrapThrough>
+            <wp:docPr id="1073741825" name="officeArt object" descr="pasted-movie.png"/>
+            <wp:cNvGraphicFramePr/>
+            <a:graphic xmlns:a="http://schemas.openxmlformats.org/drawingml/2006/main">
+              <a:graphicData uri="http://schemas.openxmlformats.org/drawingml/2006/picture">
+                <pic:pic xmlns:pic="http://schemas.openxmlformats.org/drawingml/2006/picture">
+                  <pic:nvPicPr>
+                    <pic:cNvPr id="1073741825" name="pasted-movie.png" descr="pasted-movie.png"/>
+                    <pic:cNvPicPr>
+                      <a:picLocks noChangeAspect="1"/>
+                    </pic:cNvPicPr>
+                  </pic:nvPicPr>
+                  <pic:blipFill>
+                    <a:blip r:embed="rId4">
+                      <a:extLst/>
+                    </a:blip>
+                    <a:stretch>
+                      <a:fillRect/>
+                    </a:stretch>
+                  </pic:blipFill>
+                  <pic:spPr>
+                    <a:xfrm>
+                      <a:off x="0" y="0"/>
+                      <a:ext cx="5943600" cy="732534"/>
+                    </a:xfrm>
+                    <a:prstGeom prst="rect">
+                      <a:avLst/>
+                    </a:prstGeom>
+                    <a:ln w="12700" cap="flat">
+                      <a:noFill/>
+                      <a:miter lim="400000"/>
+                    </a:ln>
+                    <a:effectLst/>
+                  </pic:spPr>
+                </pic:pic>
+              </a:graphicData>
+            </a:graphic>
+          </wp:anchor>
+        </w:drawing>
+      </w:r>
+    </w:p>
     <w:sectPr>
-      <w:headerReference w:type="default" r:id="rId4"/>
-      <w:footerReference w:type="default" r:id="rId5"/>
+      <w:headerReference w:type="default" r:id="rId5"/>
+      <w:footerReference w:type="default" r:id="rId6"/>
       <w:pgSz w:w="12240" w:h="15840" w:orient="portrait"/>
       <w:pgMar w:top="1440" w:right="1440" w:bottom="1440" w:left="1440" w:header="720" w:footer="864"/>
       <w:bidi w:val="0"/>
@@ -746,6 +837,10 @@
 <file path=word/footer1.xml><?xml version="1.0" encoding="utf-8"?>
 <w:ftr xmlns:r="http://schemas.openxmlformats.org/officeDocument/2006/relationships" xmlns:wp="http://schemas.openxmlformats.org/drawingml/2006/wordprocessingDrawing" xmlns:w="http://schemas.openxmlformats.org/wordprocessingml/2006/main" xmlns:w10="urn:schemas-microsoft-com:office:word" xmlns:w14="http://schemas.microsoft.com/office/word/2010/wordml" xmlns:wps="http://schemas.microsoft.com/office/word/2010/wordprocessingShape" xmlns:wpg="http://schemas.microsoft.com/office/word/2010/wordprocessingGroup" xmlns:mc="http://schemas.openxmlformats.org/markup-compatibility/2006" xmlns:v="urn:schemas-microsoft-com:vml" xmlns:o="urn:schemas-microsoft-com:office:office" xmlns:m="http://schemas.openxmlformats.org/officeDocument/2006/math" mc:Ignorable="w14">
   <w:p>
+    <w:pPr>
+      <w:pStyle w:val="Header &amp; Footer"/>
+      <w:bidi w:val="0"/>
+    </w:pPr>
     <w:r/>
   </w:p>
 </w:ftr>
@@ -754,6 +849,10 @@
 <file path=word/header1.xml><?xml version="1.0" encoding="utf-8"?>
 <w:hdr xmlns:r="http://schemas.openxmlformats.org/officeDocument/2006/relationships" xmlns:wp="http://schemas.openxmlformats.org/drawingml/2006/wordprocessingDrawing" xmlns:w="http://schemas.openxmlformats.org/wordprocessingml/2006/main" xmlns:w10="urn:schemas-microsoft-com:office:word" xmlns:w14="http://schemas.microsoft.com/office/word/2010/wordml" xmlns:wps="http://schemas.microsoft.com/office/word/2010/wordprocessingShape" xmlns:wpg="http://schemas.microsoft.com/office/word/2010/wordprocessingGroup" xmlns:mc="http://schemas.openxmlformats.org/markup-compatibility/2006" xmlns:v="urn:schemas-microsoft-com:vml" xmlns:o="urn:schemas-microsoft-com:office:office" xmlns:m="http://schemas.openxmlformats.org/officeDocument/2006/math" mc:Ignorable="w14">
   <w:p>
+    <w:pPr>
+      <w:pStyle w:val="Header &amp; Footer"/>
+      <w:bidi w:val="0"/>
+    </w:pPr>
     <w:r/>
   </w:p>
 </w:hdr>
@@ -778,7 +877,11 @@
         <w:ind w:left="180" w:hanging="180"/>
       </w:pPr>
       <w:rPr>
-        <w:rFonts w:hAnsi="Arial Unicode MS"/>
+        <w:rFonts w:ascii="Helvetica Neue" w:cs="Helvetica Neue" w:hAnsi="Helvetica Neue" w:eastAsia="Helvetica Neue"/>
+        <w:b w:val="0"/>
+        <w:bCs w:val="0"/>
+        <w:i w:val="0"/>
+        <w:iCs w:val="0"/>
         <w:caps w:val="0"/>
         <w:smallCaps w:val="0"/>
         <w:strike w:val="0"/>
@@ -804,7 +907,11 @@
         <w:ind w:left="344" w:hanging="164"/>
       </w:pPr>
       <w:rPr>
-        <w:rFonts w:hAnsi="Arial Unicode MS"/>
+        <w:rFonts w:ascii="Helvetica Neue" w:cs="Helvetica Neue" w:hAnsi="Helvetica Neue" w:eastAsia="Helvetica Neue"/>
+        <w:b w:val="0"/>
+        <w:bCs w:val="0"/>
+        <w:i w:val="0"/>
+        <w:iCs w:val="0"/>
         <w:caps w:val="0"/>
         <w:smallCaps w:val="0"/>
         <w:strike w:val="0"/>
@@ -815,7 +922,7 @@
         <w:spacing w:val="0"/>
         <w:w w:val="100"/>
         <w:kern w:val="0"/>
-        <w:position w:val="-2"/>
+        <w:position w:val="0"/>
         <w:highlight w:val="none"/>
         <w:vertAlign w:val="baseline"/>
       </w:rPr>
@@ -830,7 +937,11 @@
         <w:ind w:left="524" w:hanging="164"/>
       </w:pPr>
       <w:rPr>
-        <w:rFonts w:hAnsi="Arial Unicode MS"/>
+        <w:rFonts w:ascii="Helvetica Neue" w:cs="Helvetica Neue" w:hAnsi="Helvetica Neue" w:eastAsia="Helvetica Neue"/>
+        <w:b w:val="0"/>
+        <w:bCs w:val="0"/>
+        <w:i w:val="0"/>
+        <w:iCs w:val="0"/>
         <w:caps w:val="0"/>
         <w:smallCaps w:val="0"/>
         <w:strike w:val="0"/>
@@ -841,7 +952,7 @@
         <w:spacing w:val="0"/>
         <w:w w:val="100"/>
         <w:kern w:val="0"/>
-        <w:position w:val="-2"/>
+        <w:position w:val="0"/>
         <w:highlight w:val="none"/>
         <w:vertAlign w:val="baseline"/>
       </w:rPr>
@@ -856,7 +967,11 @@
         <w:ind w:left="704" w:hanging="164"/>
       </w:pPr>
       <w:rPr>
-        <w:rFonts w:hAnsi="Arial Unicode MS"/>
+        <w:rFonts w:ascii="Helvetica Neue" w:cs="Helvetica Neue" w:hAnsi="Helvetica Neue" w:eastAsia="Helvetica Neue"/>
+        <w:b w:val="0"/>
+        <w:bCs w:val="0"/>
+        <w:i w:val="0"/>
+        <w:iCs w:val="0"/>
         <w:caps w:val="0"/>
         <w:smallCaps w:val="0"/>
         <w:strike w:val="0"/>
@@ -867,7 +982,7 @@
         <w:spacing w:val="0"/>
         <w:w w:val="100"/>
         <w:kern w:val="0"/>
-        <w:position w:val="-2"/>
+        <w:position w:val="0"/>
         <w:highlight w:val="none"/>
         <w:vertAlign w:val="baseline"/>
       </w:rPr>
@@ -882,7 +997,11 @@
         <w:ind w:left="884" w:hanging="164"/>
       </w:pPr>
       <w:rPr>
-        <w:rFonts w:hAnsi="Arial Unicode MS"/>
+        <w:rFonts w:ascii="Helvetica Neue" w:cs="Helvetica Neue" w:hAnsi="Helvetica Neue" w:eastAsia="Helvetica Neue"/>
+        <w:b w:val="0"/>
+        <w:bCs w:val="0"/>
+        <w:i w:val="0"/>
+        <w:iCs w:val="0"/>
         <w:caps w:val="0"/>
         <w:smallCaps w:val="0"/>
         <w:strike w:val="0"/>
@@ -893,7 +1012,7 @@
         <w:spacing w:val="0"/>
         <w:w w:val="100"/>
         <w:kern w:val="0"/>
-        <w:position w:val="-2"/>
+        <w:position w:val="0"/>
         <w:highlight w:val="none"/>
         <w:vertAlign w:val="baseline"/>
       </w:rPr>
@@ -908,7 +1027,11 @@
         <w:ind w:left="1064" w:hanging="164"/>
       </w:pPr>
       <w:rPr>
-        <w:rFonts w:hAnsi="Arial Unicode MS"/>
+        <w:rFonts w:ascii="Helvetica Neue" w:cs="Helvetica Neue" w:hAnsi="Helvetica Neue" w:eastAsia="Helvetica Neue"/>
+        <w:b w:val="0"/>
+        <w:bCs w:val="0"/>
+        <w:i w:val="0"/>
+        <w:iCs w:val="0"/>
         <w:caps w:val="0"/>
         <w:smallCaps w:val="0"/>
         <w:strike w:val="0"/>
@@ -919,7 +1042,7 @@
         <w:spacing w:val="0"/>
         <w:w w:val="100"/>
         <w:kern w:val="0"/>
-        <w:position w:val="-2"/>
+        <w:position w:val="0"/>
         <w:highlight w:val="none"/>
         <w:vertAlign w:val="baseline"/>
       </w:rPr>
@@ -934,7 +1057,11 @@
         <w:ind w:left="1244" w:hanging="164"/>
       </w:pPr>
       <w:rPr>
-        <w:rFonts w:hAnsi="Arial Unicode MS"/>
+        <w:rFonts w:ascii="Helvetica Neue" w:cs="Helvetica Neue" w:hAnsi="Helvetica Neue" w:eastAsia="Helvetica Neue"/>
+        <w:b w:val="0"/>
+        <w:bCs w:val="0"/>
+        <w:i w:val="0"/>
+        <w:iCs w:val="0"/>
         <w:caps w:val="0"/>
         <w:smallCaps w:val="0"/>
         <w:strike w:val="0"/>
@@ -945,7 +1072,7 @@
         <w:spacing w:val="0"/>
         <w:w w:val="100"/>
         <w:kern w:val="0"/>
-        <w:position w:val="-2"/>
+        <w:position w:val="0"/>
         <w:highlight w:val="none"/>
         <w:vertAlign w:val="baseline"/>
       </w:rPr>
@@ -960,7 +1087,11 @@
         <w:ind w:left="1424" w:hanging="164"/>
       </w:pPr>
       <w:rPr>
-        <w:rFonts w:hAnsi="Arial Unicode MS"/>
+        <w:rFonts w:ascii="Helvetica Neue" w:cs="Helvetica Neue" w:hAnsi="Helvetica Neue" w:eastAsia="Helvetica Neue"/>
+        <w:b w:val="0"/>
+        <w:bCs w:val="0"/>
+        <w:i w:val="0"/>
+        <w:iCs w:val="0"/>
         <w:caps w:val="0"/>
         <w:smallCaps w:val="0"/>
         <w:strike w:val="0"/>
@@ -971,7 +1102,7 @@
         <w:spacing w:val="0"/>
         <w:w w:val="100"/>
         <w:kern w:val="0"/>
-        <w:position w:val="-2"/>
+        <w:position w:val="0"/>
         <w:highlight w:val="none"/>
         <w:vertAlign w:val="baseline"/>
       </w:rPr>
@@ -986,7 +1117,11 @@
         <w:ind w:left="1604" w:hanging="164"/>
       </w:pPr>
       <w:rPr>
-        <w:rFonts w:hAnsi="Arial Unicode MS"/>
+        <w:rFonts w:ascii="Helvetica Neue" w:cs="Helvetica Neue" w:hAnsi="Helvetica Neue" w:eastAsia="Helvetica Neue"/>
+        <w:b w:val="0"/>
+        <w:bCs w:val="0"/>
+        <w:i w:val="0"/>
+        <w:iCs w:val="0"/>
         <w:caps w:val="0"/>
         <w:smallCaps w:val="0"/>
         <w:strike w:val="0"/>
@@ -997,7 +1132,7 @@
         <w:spacing w:val="0"/>
         <w:w w:val="100"/>
         <w:kern w:val="0"/>
-        <w:position w:val="-2"/>
+        <w:position w:val="0"/>
         <w:highlight w:val="none"/>
         <w:vertAlign w:val="baseline"/>
       </w:rPr>
@@ -1119,9 +1254,58 @@
     <w:next w:val="No List"/>
     <w:pPr/>
   </w:style>
+  <w:style w:type="paragraph" w:styleId="Header &amp; Footer">
+    <w:name w:val="Header &amp; Footer"/>
+    <w:next w:val="Header &amp; Footer"/>
+    <w:pPr>
+      <w:keepNext w:val="0"/>
+      <w:keepLines w:val="0"/>
+      <w:pageBreakBefore w:val="0"/>
+      <w:widowControl w:val="1"/>
+      <w:shd w:val="clear" w:color="auto" w:fill="auto"/>
+      <w:tabs>
+        <w:tab w:val="right" w:pos="9020"/>
+      </w:tabs>
+      <w:suppressAutoHyphens w:val="0"/>
+      <w:bidi w:val="0"/>
+      <w:spacing w:before="0" w:after="0" w:line="240" w:lineRule="auto"/>
+      <w:ind w:left="0" w:right="0" w:firstLine="0"/>
+      <w:jc w:val="left"/>
+      <w:outlineLvl w:val="9"/>
+    </w:pPr>
+    <w:rPr>
+      <w:rFonts w:ascii="Helvetica Neue" w:cs="Arial Unicode MS" w:hAnsi="Helvetica Neue" w:eastAsia="Arial Unicode MS"/>
+      <w:b w:val="0"/>
+      <w:bCs w:val="0"/>
+      <w:i w:val="0"/>
+      <w:iCs w:val="0"/>
+      <w:caps w:val="0"/>
+      <w:smallCaps w:val="0"/>
+      <w:strike w:val="0"/>
+      <w:dstrike w:val="0"/>
+      <w:outline w:val="0"/>
+      <w:color w:val="000000"/>
+      <w:spacing w:val="0"/>
+      <w:kern w:val="0"/>
+      <w:position w:val="0"/>
+      <w:sz w:val="24"/>
+      <w:szCs w:val="24"/>
+      <w:u w:val="none"/>
+      <w:shd w:val="nil" w:color="auto" w:fill="auto"/>
+      <w:vertAlign w:val="baseline"/>
+      <w14:textOutline>
+        <w14:noFill/>
+      </w14:textOutline>
+      <w14:textFill>
+        <w14:solidFill>
+          <w14:srgbClr w14:val="000000"/>
+        </w14:solidFill>
+      </w14:textFill>
+    </w:rPr>
+  </w:style>
   <w:style w:type="paragraph" w:styleId="Subtitle">
     <w:name w:val="Subtitle"/>
-    <w:next w:val="Body"/>
+    <w:next w:val="Body A"/>
     <w:pPr>
       <w:keepNext w:val="1"/>
       <w:keepLines w:val="0"/>
@@ -1152,12 +1336,13 @@
       <w:position w:val="0"/>
       <w:sz w:val="40"/>
       <w:szCs w:val="40"/>
-      <w:u w:val="none"/>
+      <w:u w:val="none" w:color="000000"/>
       <w:shd w:val="nil" w:color="auto" w:fill="auto"/>
       <w:vertAlign w:val="baseline"/>
       <w:lang w:val="en-US"/>
-      <w14:textOutline>
+      <w14:textOutline w14:w="12700" w14:cap="flat">
         <w14:noFill/>
+        <w14:miter w14:lim="400000"/>
       </w14:textOutline>
       <w14:textFill>
         <w14:solidFill>
@@ -1166,9 +1351,9 @@
       </w14:textFill>
     </w:rPr>
   </w:style>
-  <w:style w:type="paragraph" w:styleId="Body">
-    <w:name w:val="Body"/>
-    <w:next w:val="Body"/>
+  <w:style w:type="paragraph" w:styleId="Body A">
+    <w:name w:val="Body A"/>
+    <w:next w:val="Body A"/>
     <w:pPr>
       <w:keepNext w:val="0"/>
       <w:keepLines w:val="0"/>
@@ -1199,12 +1384,13 @@
       <w:position w:val="0"/>
       <w:sz w:val="22"/>
       <w:szCs w:val="22"/>
-      <w:u w:val="none"/>
+      <w:u w:val="none" w:color="000000"/>
       <w:shd w:val="nil" w:color="auto" w:fill="auto"/>
       <w:vertAlign w:val="baseline"/>
       <w:lang w:val="en-US"/>
-      <w14:textOutline>
+      <w14:textOutline w14:w="12700" w14:cap="flat">
         <w14:noFill/>
+        <w14:miter w14:lim="400000"/>
       </w14:textOutline>
       <w14:textFill>
         <w14:solidFill>
@@ -1246,12 +1432,13 @@
       <w:position w:val="0"/>
       <w:sz w:val="24"/>
       <w:szCs w:val="24"/>
-      <w:u w:val="none"/>
+      <w:u w:val="none" w:color="000000"/>
       <w:shd w:val="nil" w:color="auto" w:fill="auto"/>
       <w:vertAlign w:val="baseline"/>
       <w:lang w:val="de-DE"/>
-      <w14:textOutline>
+      <w14:textOutline w14:w="12700" w14:cap="flat">
         <w14:noFill/>
+        <w14:miter w14:lim="400000"/>
       </w14:textOutline>
       <w14:textFill>
         <w14:solidFill>
@@ -1262,7 +1449,7 @@
   </w:style>
   <w:style w:type="paragraph" w:styleId="Heading 2">
     <w:name w:val="Heading 2"/>
-    <w:next w:val="Body"/>
+    <w:next w:val="Body A"/>
     <w:pPr>
       <w:keepNext w:val="1"/>
       <w:keepLines w:val="0"/>
@@ -1274,7 +1461,7 @@
       <w:spacing w:before="0" w:after="0" w:line="240" w:lineRule="auto"/>
       <w:ind w:left="0" w:right="0" w:firstLine="0"/>
       <w:jc w:val="left"/>
-      <w:outlineLvl w:val="1"/>
+      <w:outlineLvl w:val="0"/>
     </w:pPr>
     <w:rPr>
       <w:rFonts w:ascii="Helvetica Neue" w:cs="Arial Unicode MS" w:hAnsi="Helvetica Neue" w:eastAsia="Arial Unicode MS"/>
@@ -1293,12 +1480,13 @@
       <w:position w:val="0"/>
       <w:sz w:val="32"/>
       <w:szCs w:val="32"/>
-      <w:u w:val="none"/>
+      <w:u w:val="none" w:color="000000"/>
       <w:shd w:val="nil" w:color="auto" w:fill="auto"/>
       <w:vertAlign w:val="baseline"/>
       <w:lang w:val="fr-FR"/>
-      <w14:textOutline>
+      <w14:textOutline w14:w="12700" w14:cap="flat">
         <w14:noFill/>
+        <w14:miter w14:lim="400000"/>
       </w14:textOutline>
       <w14:textFill>
         <w14:solidFill>
@@ -1307,11 +1495,22 @@
       </w14:textFill>
     </w:rPr>
   </w:style>
+  <w:style w:type="character" w:styleId="None A">
+    <w:name w:val="None A"/>
+    <w:rPr>
+      <w:lang w:val="fr-FR"/>
+    </w:rPr>
+  </w:style>
+  <w:style w:type="character" w:styleId="None">
+    <w:name w:val="None"/>
+  </w:style>
   <w:style w:type="character" w:styleId="Hyperlink.0">
     <w:name w:val="Hyperlink.0"/>
-    <w:basedOn w:val="Hyperlink"/>
+    <w:basedOn w:val="None"/>
     <w:next w:val="Hyperlink.0"/>
     <w:rPr>
+      <w:sz w:val="20"/>
+      <w:szCs w:val="20"/>
       <w:u w:val="single"/>
     </w:rPr>
   </w:style>
@@ -1337,10 +1536,10 @@
         <a:srgbClr val="FFFFFF"/>
       </a:lt1>
       <a:dk2>
-        <a:srgbClr val="5E5E5E"/>
+        <a:srgbClr val="A7A7A7"/>
       </a:dk2>
       <a:lt2>
-        <a:srgbClr val="D5D5D5"/>
+        <a:srgbClr val="535353"/>
       </a:lt2>
       <a:accent1>
         <a:srgbClr val="00A2FF"/>
@@ -1517,11 +1716,14 @@
     <a:spDef>
       <a:spPr>
         <a:solidFill>
-          <a:srgbClr val="000000"/>
+          <a:srgbClr val="FFFFFF"/>
         </a:solidFill>
-        <a:ln w="12700" cap="flat">
-          <a:noFill/>
-          <a:miter lim="400000"/>
+        <a:ln w="25400" cap="flat">
+          <a:solidFill>
+            <a:schemeClr val="accent1"/>
+          </a:solidFill>
+          <a:prstDash val="solid"/>
+          <a:round/>
         </a:ln>
         <a:effectLst/>
         <a:sp3d/>
@@ -1530,34 +1732,34 @@
         <a:spAutoFit/>
       </a:bodyPr>
       <a:lstStyle>
-        <a:defPPr marL="0" marR="0" indent="0" algn="ctr" defTabSz="584200" rtl="0" fontAlgn="auto" latinLnBrk="0" hangingPunct="0">
-          <a:lnSpc>
-            <a:spcPct val="100000"/>
-          </a:lnSpc>
-          <a:spcBef>
-            <a:spcPts val="0"/>
-          </a:spcBef>
-          <a:spcAft>
-            <a:spcPts val="0"/>
-          </a:spcAft>
-          <a:buClrTx/>
-          <a:buSzTx/>
-          <a:buFontTx/>
-          <a:buNone/>
-          <a:tabLst/>
-          <a:defRPr b="0" baseline="0" cap="none" i="0" spc="0" strike="noStrike" sz="1200" u="none" kumimoji="0" normalizeH="0">
-            <a:ln>
-              <a:noFill/>
-            </a:ln>
-            <a:solidFill>
-              <a:srgbClr val="FFFFFF"/>
-            </a:solidFill>
-            <a:effectLst/>
-            <a:uFillTx/>
-            <a:latin typeface="Helvetica Neue Medium"/>
-            <a:ea typeface="Helvetica Neue Medium"/>
-            <a:cs typeface="Helvetica Neue Medium"/>
-            <a:sym typeface="Helvetica Neue Medium"/>
+        <a:defPPr marL="0" marR="0" indent="0" algn="l" defTabSz="914400" rtl="0" fontAlgn="auto" latinLnBrk="0" hangingPunct="0">
+          <a:lnSpc>
+            <a:spcPct val="100000"/>
+          </a:lnSpc>
+          <a:spcBef>
+            <a:spcPts val="0"/>
+          </a:spcBef>
+          <a:spcAft>
+            <a:spcPts val="0"/>
+          </a:spcAft>
+          <a:buClrTx/>
+          <a:buSzTx/>
+          <a:buFontTx/>
+          <a:buNone/>
+          <a:tabLst/>
+          <a:defRPr b="0" baseline="0" cap="none" i="0" spc="0" strike="noStrike" sz="1800" u="none" kumimoji="0" normalizeH="0">
+            <a:ln>
+              <a:noFill/>
+            </a:ln>
+            <a:solidFill>
+              <a:srgbClr val="000000"/>
+            </a:solidFill>
+            <a:effectLst/>
+            <a:uFillTx/>
+            <a:latin typeface="+mn-lt"/>
+            <a:ea typeface="+mn-ea"/>
+            <a:cs typeface="+mn-cs"/>
+            <a:sym typeface="Helvetica Neue"/>
           </a:defRPr>
         </a:defPPr>
         <a:lvl1pPr marL="0" marR="0" indent="0" algn="l" defTabSz="914400" rtl="0" fontAlgn="auto" latinLnBrk="1" hangingPunct="0">
@@ -1807,10 +2009,10 @@
         <a:noFill/>
         <a:ln w="25400" cap="flat">
           <a:solidFill>
-            <a:srgbClr val="000000"/>
+            <a:schemeClr val="accent1"/>
           </a:solidFill>
           <a:prstDash val="solid"/>
-          <a:miter lim="400000"/>
+          <a:round/>
         </a:ln>
         <a:effectLst/>
         <a:sp3d/>
@@ -2101,22 +2303,22 @@
         <a:spAutoFit/>
       </a:bodyPr>
       <a:lstStyle>
-        <a:defPPr marL="0" marR="0" indent="0" algn="l" defTabSz="457200" rtl="0" fontAlgn="auto" latinLnBrk="0" hangingPunct="0">
-          <a:lnSpc>
-            <a:spcPct val="100000"/>
-          </a:lnSpc>
-          <a:spcBef>
-            <a:spcPts val="0"/>
-          </a:spcBef>
-          <a:spcAft>
-            <a:spcPts val="0"/>
-          </a:spcAft>
-          <a:buClrTx/>
-          <a:buSzTx/>
-          <a:buFontTx/>
-          <a:buNone/>
-          <a:tabLst/>
-          <a:defRPr b="0" baseline="0" cap="none" i="0" spc="0" strike="noStrike" sz="1100" u="none" kumimoji="0" normalizeH="0">
+        <a:defPPr marL="0" marR="0" indent="0" algn="l" defTabSz="914400" rtl="0" fontAlgn="auto" latinLnBrk="0" hangingPunct="0">
+          <a:lnSpc>
+            <a:spcPct val="100000"/>
+          </a:lnSpc>
+          <a:spcBef>
+            <a:spcPts val="0"/>
+          </a:spcBef>
+          <a:spcAft>
+            <a:spcPts val="0"/>
+          </a:spcAft>
+          <a:buClrTx/>
+          <a:buSzTx/>
+          <a:buFontTx/>
+          <a:buNone/>
+          <a:tabLst/>
+          <a:defRPr b="0" baseline="0" cap="none" i="0" spc="0" strike="noStrike" sz="1800" u="none" kumimoji="0" normalizeH="0">
             <a:ln>
               <a:noFill/>
             </a:ln>

</xml_diff>